<commit_message>
docs: update hospital rush word
</commit_message>
<xml_diff>
--- a/Hospital-Rush-Docs.docx
+++ b/Hospital-Rush-Docs.docx
@@ -161,13 +161,7 @@
     </w:p>
     <w:p>
       <w:r>
-        <w:t xml:space="preserve">En "Hospital Rush", se implementarán al menos tres tipos de usuarios, cada uno con comportamientos y metas </w:t>
-      </w:r>
-      <w:r>
-        <w:t>distintivas</w:t>
-      </w:r>
-      <w:r>
-        <w:t xml:space="preserve"> que interactúan para crear la dinámica del juego:</w:t>
+        <w:t>En "Hospital Rush", se implementarán al menos tres tipos de usuarios, cada uno con comportamientos y metas distintivas que interactúan para crear la dinámica del juego:</w:t>
       </w:r>
     </w:p>
     <w:p/>
@@ -522,13 +516,7 @@
         <w:spacing w:line="276" w:lineRule="auto"/>
       </w:pPr>
       <w:r>
-        <w:t xml:space="preserve">El personal médico es asignado (ya sea de forma automática o </w:t>
-      </w:r>
-      <w:r>
-        <w:t>semiautomática</w:t>
-      </w:r>
-      <w:r>
-        <w:t xml:space="preserve"> por el jugador) a los pacientes para llevar a cabo el diagnóstico y el tratamiento.</w:t>
+        <w:t>El personal médico es asignado (ya sea de forma automática o semiautomática por el jugador) a los pacientes para llevar a cabo el diagnóstico y el tratamiento.</w:t>
       </w:r>
     </w:p>
     <w:p>
@@ -653,7 +641,19 @@
         <w:spacing w:line="276" w:lineRule="auto"/>
       </w:pPr>
       <w:r>
-        <w:t>Las oleadas terminan cuando todos los pacientes han sido dados de alta o cuando el tiempo límite asignado se agota.</w:t>
+        <w:t xml:space="preserve">Las oleadas terminan cuando todos los pacientes han sido dados de alta </w:t>
+      </w:r>
+      <w:r>
+        <w:t xml:space="preserve">dentro del </w:t>
+      </w:r>
+      <w:r>
+        <w:t>el tiempo límite asignado</w:t>
+      </w:r>
+      <w:r>
+        <w:t xml:space="preserve"> o cuando un paciente muere</w:t>
+      </w:r>
+      <w:r>
+        <w:t>.</w:t>
       </w:r>
     </w:p>
     <w:p>
@@ -774,6 +774,46 @@
       </w:r>
     </w:p>
     <w:p>
+      <w:pPr>
+        <w:spacing w:line="276" w:lineRule="auto"/>
+      </w:pPr>
+    </w:p>
+    <w:p>
+      <w:pPr>
+        <w:spacing w:line="276" w:lineRule="auto"/>
+      </w:pPr>
+      <w:r>
+        <w:rPr>
+          <w:b/>
+          <w:bCs/>
+        </w:rPr>
+        <w:t xml:space="preserve">Fatiga de Personal: </w:t>
+      </w:r>
+      <w:r>
+        <w:t xml:space="preserve">Para representar el agotamiento del personal por la carga de trabajo, después de que un miembro del personal médico atienda a </w:t>
+      </w:r>
+      <w:r>
+        <w:rPr>
+          <w:b/>
+          <w:bCs/>
+        </w:rPr>
+        <w:t>5 pacientes</w:t>
+      </w:r>
+      <w:r>
+        <w:t xml:space="preserve">, entrará en un estado de fatiga. Este miembro </w:t>
+      </w:r>
+      <w:r>
+        <w:rPr>
+          <w:b/>
+          <w:bCs/>
+        </w:rPr>
+        <w:t>deberá descansar por una cantidad de tiempo predeterminada</w:t>
+      </w:r>
+      <w:r>
+        <w:t xml:space="preserve"> para recuperarse y poder volver a operar a su máxima eficiencia. Durante su descanso, no podrá atender pacientes.</w:t>
+      </w:r>
+    </w:p>
+    <w:p>
       <w:r>
         <w:br w:type="page"/>
       </w:r>
@@ -864,13 +904,7 @@
         <w:t xml:space="preserve">Resultado Medio (dentro de una Oleada): </w:t>
       </w:r>
       <w:r>
-        <w:t xml:space="preserve">Algunos pacientes son dados de alta con éxito, pero otros tardan demasiado o su condición empeora. Si bien esto afectará la puntuación final de la partida, no necesariamente provocará el fin de </w:t>
-      </w:r>
-      <w:r>
-        <w:t>esta</w:t>
-      </w:r>
-      <w:r>
-        <w:t xml:space="preserve"> si el jugador logra superar la oleada (esto dependerá de la dificultad y las penalizaciones específicas). La acumulación de "resultados medios" y la gestión ineficiente eventual llevará al fracaso total de la partida.</w:t>
+        <w:t>Algunos pacientes son dados de alta con éxito, pero otros tardan demasiado o su condición empeora. Si bien esto afectará la puntuación final de la partida, no necesariamente provocará el fin de esta si el jugador logra superar la oleada (esto dependerá de la dificultad y las penalizaciones específicas). La acumulación de "resultados medios" y la gestión ineficiente eventual llevará al fracaso total de la partida.</w:t>
       </w:r>
     </w:p>
     <w:p>

</xml_diff>

<commit_message>
docs: update hospital rush docs
</commit_message>
<xml_diff>
--- a/Hospital-Rush-Docs.docx
+++ b/Hospital-Rush-Docs.docx
@@ -15,7 +15,7 @@
           <w:b/>
           <w:bCs/>
         </w:rPr>
-        <w:t>Hospital Rush Documentación</w:t>
+        <w:t>Proyecto #1</w:t>
       </w:r>
     </w:p>
     <w:p>
@@ -26,6 +26,13 @@
           <w:bCs/>
         </w:rPr>
       </w:pPr>
+      <w:r>
+        <w:rPr>
+          <w:b/>
+          <w:bCs/>
+        </w:rPr>
+        <w:t>Hospital Rush</w:t>
+      </w:r>
     </w:p>
     <w:p>
       <w:pPr>
@@ -33,10 +40,1559 @@
         <w:rPr>
           <w:b/>
           <w:bCs/>
-          <w:lang w:val="en-US"/>
-        </w:rPr>
-      </w:pPr>
-    </w:p>
+        </w:rPr>
+      </w:pPr>
+    </w:p>
+    <w:p>
+      <w:pPr>
+        <w:jc w:val="center"/>
+        <w:rPr>
+          <w:b/>
+          <w:bCs/>
+        </w:rPr>
+      </w:pPr>
+    </w:p>
+    <w:p>
+      <w:pPr>
+        <w:jc w:val="center"/>
+        <w:rPr>
+          <w:b/>
+          <w:bCs/>
+        </w:rPr>
+      </w:pPr>
+    </w:p>
+    <w:p>
+      <w:pPr>
+        <w:jc w:val="center"/>
+        <w:rPr>
+          <w:b/>
+          <w:bCs/>
+        </w:rPr>
+      </w:pPr>
+      <w:r>
+        <w:rPr>
+          <w:b/>
+          <w:bCs/>
+        </w:rPr>
+        <w:t>Introducción a Programación</w:t>
+      </w:r>
+    </w:p>
+    <w:p>
+      <w:pPr>
+        <w:jc w:val="center"/>
+        <w:rPr>
+          <w:b/>
+          <w:bCs/>
+        </w:rPr>
+      </w:pPr>
+    </w:p>
+    <w:p>
+      <w:pPr>
+        <w:jc w:val="center"/>
+        <w:rPr>
+          <w:b/>
+          <w:bCs/>
+        </w:rPr>
+      </w:pPr>
+    </w:p>
+    <w:p>
+      <w:pPr>
+        <w:jc w:val="center"/>
+        <w:rPr>
+          <w:b/>
+          <w:bCs/>
+        </w:rPr>
+      </w:pPr>
+    </w:p>
+    <w:p>
+      <w:pPr>
+        <w:jc w:val="center"/>
+        <w:rPr>
+          <w:b/>
+          <w:bCs/>
+        </w:rPr>
+      </w:pPr>
+      <w:r>
+        <w:rPr>
+          <w:b/>
+          <w:bCs/>
+        </w:rPr>
+        <w:t>Profesor</w:t>
+      </w:r>
+    </w:p>
+    <w:p>
+      <w:pPr>
+        <w:jc w:val="center"/>
+        <w:rPr>
+          <w:b/>
+          <w:bCs/>
+        </w:rPr>
+      </w:pPr>
+      <w:r>
+        <w:rPr>
+          <w:b/>
+          <w:bCs/>
+        </w:rPr>
+        <w:t>Alejandro Alfaro</w:t>
+      </w:r>
+    </w:p>
+    <w:p>
+      <w:pPr>
+        <w:jc w:val="center"/>
+        <w:rPr>
+          <w:b/>
+          <w:bCs/>
+        </w:rPr>
+      </w:pPr>
+    </w:p>
+    <w:p>
+      <w:pPr>
+        <w:jc w:val="center"/>
+        <w:rPr>
+          <w:b/>
+          <w:bCs/>
+        </w:rPr>
+      </w:pPr>
+    </w:p>
+    <w:p>
+      <w:pPr>
+        <w:jc w:val="center"/>
+        <w:rPr>
+          <w:b/>
+          <w:bCs/>
+        </w:rPr>
+      </w:pPr>
+    </w:p>
+    <w:p>
+      <w:pPr>
+        <w:jc w:val="center"/>
+        <w:rPr>
+          <w:b/>
+          <w:bCs/>
+        </w:rPr>
+      </w:pPr>
+    </w:p>
+    <w:p>
+      <w:pPr>
+        <w:jc w:val="center"/>
+        <w:rPr>
+          <w:b/>
+          <w:bCs/>
+        </w:rPr>
+      </w:pPr>
+      <w:r>
+        <w:rPr>
+          <w:b/>
+          <w:bCs/>
+        </w:rPr>
+        <w:t>Alumno</w:t>
+      </w:r>
+    </w:p>
+    <w:p>
+      <w:pPr>
+        <w:jc w:val="center"/>
+        <w:rPr>
+          <w:b/>
+          <w:bCs/>
+        </w:rPr>
+      </w:pPr>
+      <w:r>
+        <w:rPr>
+          <w:b/>
+          <w:bCs/>
+        </w:rPr>
+        <w:t>Roney Ruiz Rojas</w:t>
+      </w:r>
+    </w:p>
+    <w:p>
+      <w:pPr>
+        <w:jc w:val="center"/>
+        <w:rPr>
+          <w:b/>
+          <w:bCs/>
+        </w:rPr>
+      </w:pPr>
+    </w:p>
+    <w:p>
+      <w:pPr>
+        <w:jc w:val="center"/>
+        <w:rPr>
+          <w:b/>
+          <w:bCs/>
+        </w:rPr>
+      </w:pPr>
+    </w:p>
+    <w:p>
+      <w:pPr>
+        <w:jc w:val="center"/>
+        <w:rPr>
+          <w:b/>
+          <w:bCs/>
+        </w:rPr>
+      </w:pPr>
+    </w:p>
+    <w:p>
+      <w:pPr>
+        <w:jc w:val="center"/>
+        <w:rPr>
+          <w:b/>
+          <w:bCs/>
+        </w:rPr>
+      </w:pPr>
+    </w:p>
+    <w:p>
+      <w:pPr>
+        <w:jc w:val="center"/>
+        <w:rPr>
+          <w:b/>
+          <w:bCs/>
+        </w:rPr>
+      </w:pPr>
+    </w:p>
+    <w:p>
+      <w:pPr>
+        <w:jc w:val="center"/>
+        <w:rPr>
+          <w:b/>
+          <w:bCs/>
+        </w:rPr>
+      </w:pPr>
+    </w:p>
+    <w:p>
+      <w:pPr>
+        <w:jc w:val="center"/>
+        <w:rPr>
+          <w:b/>
+          <w:bCs/>
+        </w:rPr>
+      </w:pPr>
+      <w:r>
+        <w:rPr>
+          <w:b/>
+          <w:bCs/>
+        </w:rPr>
+        <w:t>Agosto</w:t>
+      </w:r>
+      <w:r>
+        <w:rPr>
+          <w:b/>
+          <w:bCs/>
+        </w:rPr>
+        <w:t xml:space="preserve"> </w:t>
+      </w:r>
+      <w:r>
+        <w:rPr>
+          <w:b/>
+          <w:bCs/>
+        </w:rPr>
+        <w:t>06</w:t>
+      </w:r>
+      <w:r>
+        <w:rPr>
+          <w:b/>
+          <w:bCs/>
+        </w:rPr>
+        <w:t>, 2025</w:t>
+      </w:r>
+    </w:p>
+    <w:p>
+      <w:pPr>
+        <w:jc w:val="center"/>
+        <w:rPr>
+          <w:b/>
+          <w:bCs/>
+        </w:rPr>
+      </w:pPr>
+    </w:p>
+    <w:p>
+      <w:pPr>
+        <w:rPr>
+          <w:b/>
+          <w:bCs/>
+        </w:rPr>
+      </w:pPr>
+      <w:r>
+        <w:rPr>
+          <w:b/>
+          <w:bCs/>
+        </w:rPr>
+        <w:br w:type="page"/>
+      </w:r>
+    </w:p>
+    <w:p>
+      <w:pPr>
+        <w:jc w:val="center"/>
+        <w:rPr>
+          <w:b/>
+          <w:bCs/>
+        </w:rPr>
+      </w:pPr>
+      <w:r>
+        <w:rPr>
+          <w:b/>
+          <w:bCs/>
+        </w:rPr>
+        <w:lastRenderedPageBreak/>
+        <w:t>Arquitectura General</w:t>
+      </w:r>
+    </w:p>
+    <w:p>
+      <w:r>
+        <w:t>El proyecto está organizado en módulos siguiendo una estructura MVC simplificada y orientada a componentes.</w:t>
+      </w:r>
+    </w:p>
+    <w:p>
+      <w:pPr>
+        <w:numPr>
+          <w:ilvl w:val="0"/>
+          <w:numId w:val="1"/>
+        </w:numPr>
+      </w:pPr>
+      <w:proofErr w:type="spellStart"/>
+      <w:r>
+        <w:rPr>
+          <w:b/>
+          <w:bCs/>
+        </w:rPr>
+        <w:t>src</w:t>
+      </w:r>
+      <w:proofErr w:type="spellEnd"/>
+      <w:r>
+        <w:rPr>
+          <w:b/>
+          <w:bCs/>
+        </w:rPr>
+        <w:t>/</w:t>
+      </w:r>
+      <w:proofErr w:type="spellStart"/>
+      <w:r>
+        <w:rPr>
+          <w:b/>
+          <w:bCs/>
+        </w:rPr>
+        <w:t>Components</w:t>
+      </w:r>
+      <w:proofErr w:type="spellEnd"/>
+      <w:r>
+        <w:rPr>
+          <w:b/>
+          <w:bCs/>
+        </w:rPr>
+        <w:t>/</w:t>
+      </w:r>
+      <w:r>
+        <w:t xml:space="preserve">: Contiene los componentes visuales y lógicos del juego (escenarios, personajes, botones, drag &amp; </w:t>
+      </w:r>
+      <w:proofErr w:type="spellStart"/>
+      <w:r>
+        <w:t>drop</w:t>
+      </w:r>
+      <w:proofErr w:type="spellEnd"/>
+      <w:r>
+        <w:t>, equipamiento).</w:t>
+      </w:r>
+    </w:p>
+    <w:p>
+      <w:pPr>
+        <w:numPr>
+          <w:ilvl w:val="0"/>
+          <w:numId w:val="1"/>
+        </w:numPr>
+      </w:pPr>
+      <w:proofErr w:type="spellStart"/>
+      <w:r>
+        <w:rPr>
+          <w:b/>
+          <w:bCs/>
+        </w:rPr>
+        <w:t>src</w:t>
+      </w:r>
+      <w:proofErr w:type="spellEnd"/>
+      <w:r>
+        <w:rPr>
+          <w:b/>
+          <w:bCs/>
+        </w:rPr>
+        <w:t>/</w:t>
+      </w:r>
+      <w:proofErr w:type="spellStart"/>
+      <w:r>
+        <w:rPr>
+          <w:b/>
+          <w:bCs/>
+        </w:rPr>
+        <w:t>Models</w:t>
+      </w:r>
+      <w:proofErr w:type="spellEnd"/>
+      <w:r>
+        <w:rPr>
+          <w:b/>
+          <w:bCs/>
+        </w:rPr>
+        <w:t>/</w:t>
+      </w:r>
+      <w:r>
+        <w:t>: Define modelos de datos como coordenadas, tamaño y partidas históricas.</w:t>
+      </w:r>
+    </w:p>
+    <w:p>
+      <w:pPr>
+        <w:numPr>
+          <w:ilvl w:val="0"/>
+          <w:numId w:val="1"/>
+        </w:numPr>
+      </w:pPr>
+      <w:proofErr w:type="spellStart"/>
+      <w:r>
+        <w:rPr>
+          <w:b/>
+          <w:bCs/>
+        </w:rPr>
+        <w:t>src</w:t>
+      </w:r>
+      <w:proofErr w:type="spellEnd"/>
+      <w:r>
+        <w:rPr>
+          <w:b/>
+          <w:bCs/>
+        </w:rPr>
+        <w:t>/</w:t>
+      </w:r>
+      <w:proofErr w:type="spellStart"/>
+      <w:r>
+        <w:rPr>
+          <w:b/>
+          <w:bCs/>
+        </w:rPr>
+        <w:t>Helpers</w:t>
+      </w:r>
+      <w:proofErr w:type="spellEnd"/>
+      <w:r>
+        <w:rPr>
+          <w:b/>
+          <w:bCs/>
+        </w:rPr>
+        <w:t>/</w:t>
+      </w:r>
+      <w:r>
+        <w:t xml:space="preserve">: Funciones auxiliares para manejo de </w:t>
+      </w:r>
+      <w:proofErr w:type="spellStart"/>
+      <w:r>
+        <w:t>assets</w:t>
+      </w:r>
+      <w:proofErr w:type="spellEnd"/>
+      <w:r>
+        <w:t xml:space="preserve"> y partidas.</w:t>
+      </w:r>
+    </w:p>
+    <w:p>
+      <w:pPr>
+        <w:numPr>
+          <w:ilvl w:val="0"/>
+          <w:numId w:val="1"/>
+        </w:numPr>
+      </w:pPr>
+      <w:proofErr w:type="spellStart"/>
+      <w:r>
+        <w:rPr>
+          <w:b/>
+          <w:bCs/>
+        </w:rPr>
+        <w:t>src</w:t>
+      </w:r>
+      <w:proofErr w:type="spellEnd"/>
+      <w:r>
+        <w:rPr>
+          <w:b/>
+          <w:bCs/>
+        </w:rPr>
+        <w:t>/</w:t>
+      </w:r>
+      <w:proofErr w:type="spellStart"/>
+      <w:r>
+        <w:rPr>
+          <w:b/>
+          <w:bCs/>
+        </w:rPr>
+        <w:t>Skills</w:t>
+      </w:r>
+      <w:proofErr w:type="spellEnd"/>
+      <w:r>
+        <w:rPr>
+          <w:b/>
+          <w:bCs/>
+        </w:rPr>
+        <w:t>/</w:t>
+      </w:r>
+      <w:r>
+        <w:t>: Habilidades de personajes y su gestión.</w:t>
+      </w:r>
+    </w:p>
+    <w:p>
+      <w:pPr>
+        <w:numPr>
+          <w:ilvl w:val="0"/>
+          <w:numId w:val="1"/>
+        </w:numPr>
+      </w:pPr>
+      <w:proofErr w:type="spellStart"/>
+      <w:r>
+        <w:rPr>
+          <w:b/>
+          <w:bCs/>
+        </w:rPr>
+        <w:t>src</w:t>
+      </w:r>
+      <w:proofErr w:type="spellEnd"/>
+      <w:r>
+        <w:rPr>
+          <w:b/>
+          <w:bCs/>
+        </w:rPr>
+        <w:t>/</w:t>
+      </w:r>
+      <w:proofErr w:type="spellStart"/>
+      <w:r>
+        <w:rPr>
+          <w:b/>
+          <w:bCs/>
+        </w:rPr>
+        <w:t>Constants</w:t>
+      </w:r>
+      <w:proofErr w:type="spellEnd"/>
+      <w:r>
+        <w:rPr>
+          <w:b/>
+          <w:bCs/>
+        </w:rPr>
+        <w:t>/</w:t>
+      </w:r>
+      <w:r>
+        <w:t>: Constantes globales (</w:t>
+      </w:r>
+      <w:proofErr w:type="spellStart"/>
+      <w:r>
+        <w:t>assets</w:t>
+      </w:r>
+      <w:proofErr w:type="spellEnd"/>
+      <w:r>
+        <w:t>, detalles de pantalla).</w:t>
+      </w:r>
+    </w:p>
+    <w:p>
+      <w:r>
+        <w:t>La jerarquía de componentes se basa en herencia y composición. Por ejemplo, todos los personajes heredan de</w:t>
+      </w:r>
+      <w:r>
+        <w:t xml:space="preserve"> BaseCharacter.py, y los botones de BaseButton.py.</w:t>
+      </w:r>
+    </w:p>
+    <w:p>
+      <w:r>
+        <w:br w:type="page"/>
+      </w:r>
+    </w:p>
+    <w:p>
+      <w:pPr>
+        <w:jc w:val="center"/>
+        <w:rPr>
+          <w:b/>
+          <w:bCs/>
+        </w:rPr>
+      </w:pPr>
+      <w:r>
+        <w:rPr>
+          <w:b/>
+          <w:bCs/>
+        </w:rPr>
+        <w:lastRenderedPageBreak/>
+        <w:t>Problema</w:t>
+      </w:r>
+    </w:p>
+    <w:p>
+      <w:r>
+        <w:t>El juego simula la gestión de un hospital en situaciones de emergencia, donde el jugador debe tratar pacientes, gestionar recursos (camillas, doctores) y responder a eventos dinámicos bajo presión de tiempo.</w:t>
+      </w:r>
+    </w:p>
+    <w:p>
+      <w:r>
+        <w:t>El ciclo principal está en </w:t>
+      </w:r>
+      <w:r>
+        <w:t>el main.py</w:t>
+      </w:r>
+      <w:r>
+        <w:t>, donde se procesan eventos y se actualizan/dibujan los escenarios.</w:t>
+      </w:r>
+    </w:p>
+    <w:p>
+      <w:r>
+        <w:drawing>
+          <wp:inline distT="0" distB="0" distL="0" distR="0" wp14:anchorId="23C173FD" wp14:editId="46E875FF">
+            <wp:extent cx="5943600" cy="6431280"/>
+            <wp:effectExtent l="0" t="0" r="0" b="7620"/>
+            <wp:docPr id="2112511116" name="Picture 1" descr="A screen shot of a computer program&#10;&#10;AI-generated content may be incorrect."/>
+            <wp:cNvGraphicFramePr>
+              <a:graphicFrameLocks xmlns:a="http://schemas.openxmlformats.org/drawingml/2006/main" noChangeAspect="1"/>
+            </wp:cNvGraphicFramePr>
+            <a:graphic xmlns:a="http://schemas.openxmlformats.org/drawingml/2006/main">
+              <a:graphicData uri="http://schemas.openxmlformats.org/drawingml/2006/picture">
+                <pic:pic xmlns:pic="http://schemas.openxmlformats.org/drawingml/2006/picture">
+                  <pic:nvPicPr>
+                    <pic:cNvPr id="2112511116" name="Picture 1" descr="A screen shot of a computer program&#10;&#10;AI-generated content may be incorrect."/>
+                    <pic:cNvPicPr/>
+                  </pic:nvPicPr>
+                  <pic:blipFill>
+                    <a:blip r:embed="rId5">
+                      <a:extLst>
+                        <a:ext uri="{28A0092B-C50C-407E-A947-70E740481C1C}">
+                          <a14:useLocalDpi xmlns:a14="http://schemas.microsoft.com/office/drawing/2010/main" val="0"/>
+                        </a:ext>
+                      </a:extLst>
+                    </a:blip>
+                    <a:stretch>
+                      <a:fillRect/>
+                    </a:stretch>
+                  </pic:blipFill>
+                  <pic:spPr>
+                    <a:xfrm>
+                      <a:off x="0" y="0"/>
+                      <a:ext cx="5943600" cy="6431280"/>
+                    </a:xfrm>
+                    <a:prstGeom prst="rect">
+                      <a:avLst/>
+                    </a:prstGeom>
+                  </pic:spPr>
+                </pic:pic>
+              </a:graphicData>
+            </a:graphic>
+          </wp:inline>
+        </w:drawing>
+      </w:r>
+    </w:p>
+    <w:p>
+      <w:r>
+        <w:lastRenderedPageBreak/>
+        <w:drawing>
+          <wp:inline distT="0" distB="0" distL="0" distR="0" wp14:anchorId="49AED477" wp14:editId="48251481">
+            <wp:extent cx="5943600" cy="4269105"/>
+            <wp:effectExtent l="0" t="0" r="0" b="0"/>
+            <wp:docPr id="1724361797" name="Picture 2" descr="A screenshot of a computer program&#10;&#10;AI-generated content may be incorrect."/>
+            <wp:cNvGraphicFramePr>
+              <a:graphicFrameLocks xmlns:a="http://schemas.openxmlformats.org/drawingml/2006/main" noChangeAspect="1"/>
+            </wp:cNvGraphicFramePr>
+            <a:graphic xmlns:a="http://schemas.openxmlformats.org/drawingml/2006/main">
+              <a:graphicData uri="http://schemas.openxmlformats.org/drawingml/2006/picture">
+                <pic:pic xmlns:pic="http://schemas.openxmlformats.org/drawingml/2006/picture">
+                  <pic:nvPicPr>
+                    <pic:cNvPr id="1724361797" name="Picture 2" descr="A screenshot of a computer program&#10;&#10;AI-generated content may be incorrect."/>
+                    <pic:cNvPicPr/>
+                  </pic:nvPicPr>
+                  <pic:blipFill>
+                    <a:blip r:embed="rId6">
+                      <a:extLst>
+                        <a:ext uri="{28A0092B-C50C-407E-A947-70E740481C1C}">
+                          <a14:useLocalDpi xmlns:a14="http://schemas.microsoft.com/office/drawing/2010/main" val="0"/>
+                        </a:ext>
+                      </a:extLst>
+                    </a:blip>
+                    <a:stretch>
+                      <a:fillRect/>
+                    </a:stretch>
+                  </pic:blipFill>
+                  <pic:spPr>
+                    <a:xfrm>
+                      <a:off x="0" y="0"/>
+                      <a:ext cx="5943600" cy="4269105"/>
+                    </a:xfrm>
+                    <a:prstGeom prst="rect">
+                      <a:avLst/>
+                    </a:prstGeom>
+                  </pic:spPr>
+                </pic:pic>
+              </a:graphicData>
+            </a:graphic>
+          </wp:inline>
+        </w:drawing>
+      </w:r>
+    </w:p>
+    <w:p>
+      <w:r>
+        <w:br w:type="page"/>
+      </w:r>
+    </w:p>
+    <w:p>
+      <w:pPr>
+        <w:jc w:val="center"/>
+        <w:rPr>
+          <w:b/>
+          <w:bCs/>
+        </w:rPr>
+      </w:pPr>
+      <w:r>
+        <w:rPr>
+          <w:b/>
+          <w:bCs/>
+        </w:rPr>
+        <w:lastRenderedPageBreak/>
+        <w:t>Meta</w:t>
+      </w:r>
+    </w:p>
+    <w:p>
+      <w:r>
+        <w:t>El objetivo es tratar la mayor cantidad de pacientes posible antes de que se acabe el tiempo, utilizando las habilidades de los personajes y gestionando la fatiga y reparación de equipamiento.</w:t>
+      </w:r>
+    </w:p>
+    <w:p>
+      <w:r>
+        <w:t>La meta se verifica en </w:t>
+      </w:r>
+      <w:r>
+        <w:t xml:space="preserve">el método </w:t>
+      </w:r>
+      <w:proofErr w:type="spellStart"/>
+      <w:r>
+        <w:t>end_game</w:t>
+      </w:r>
+      <w:proofErr w:type="spellEnd"/>
+      <w:r>
+        <w:t xml:space="preserve"> del RoomScenario.py</w:t>
+      </w:r>
+      <w:r>
+        <w:t>, donde se calcula la cantidad de pacientes tratados y se registra la partida.</w:t>
+      </w:r>
+    </w:p>
+    <w:p>
+      <w:r>
+        <w:drawing>
+          <wp:inline distT="0" distB="0" distL="0" distR="0" wp14:anchorId="5A902570" wp14:editId="18959131">
+            <wp:extent cx="5943600" cy="1760220"/>
+            <wp:effectExtent l="0" t="0" r="0" b="0"/>
+            <wp:docPr id="1241634291" name="Picture 3" descr="A screen shot of a computer code&#10;&#10;AI-generated content may be incorrect."/>
+            <wp:cNvGraphicFramePr>
+              <a:graphicFrameLocks xmlns:a="http://schemas.openxmlformats.org/drawingml/2006/main" noChangeAspect="1"/>
+            </wp:cNvGraphicFramePr>
+            <a:graphic xmlns:a="http://schemas.openxmlformats.org/drawingml/2006/main">
+              <a:graphicData uri="http://schemas.openxmlformats.org/drawingml/2006/picture">
+                <pic:pic xmlns:pic="http://schemas.openxmlformats.org/drawingml/2006/picture">
+                  <pic:nvPicPr>
+                    <pic:cNvPr id="1241634291" name="Picture 3" descr="A screen shot of a computer code&#10;&#10;AI-generated content may be incorrect."/>
+                    <pic:cNvPicPr/>
+                  </pic:nvPicPr>
+                  <pic:blipFill>
+                    <a:blip r:embed="rId7" cstate="print">
+                      <a:extLst>
+                        <a:ext uri="{28A0092B-C50C-407E-A947-70E740481C1C}">
+                          <a14:useLocalDpi xmlns:a14="http://schemas.microsoft.com/office/drawing/2010/main" val="0"/>
+                        </a:ext>
+                      </a:extLst>
+                    </a:blip>
+                    <a:stretch>
+                      <a:fillRect/>
+                    </a:stretch>
+                  </pic:blipFill>
+                  <pic:spPr>
+                    <a:xfrm>
+                      <a:off x="0" y="0"/>
+                      <a:ext cx="5943600" cy="1760220"/>
+                    </a:xfrm>
+                    <a:prstGeom prst="rect">
+                      <a:avLst/>
+                    </a:prstGeom>
+                  </pic:spPr>
+                </pic:pic>
+              </a:graphicData>
+            </a:graphic>
+          </wp:inline>
+        </w:drawing>
+      </w:r>
+    </w:p>
+    <w:p>
+      <w:pPr>
+        <w:jc w:val="center"/>
+        <w:rPr>
+          <w:b/>
+          <w:bCs/>
+        </w:rPr>
+      </w:pPr>
+    </w:p>
+    <w:p>
+      <w:pPr>
+        <w:rPr>
+          <w:b/>
+          <w:bCs/>
+        </w:rPr>
+      </w:pPr>
+      <w:r>
+        <w:rPr>
+          <w:b/>
+          <w:bCs/>
+        </w:rPr>
+        <w:br w:type="page"/>
+      </w:r>
+    </w:p>
+    <w:p>
+      <w:pPr>
+        <w:jc w:val="center"/>
+        <w:rPr>
+          <w:b/>
+          <w:bCs/>
+        </w:rPr>
+      </w:pPr>
+      <w:r>
+        <w:rPr>
+          <w:b/>
+          <w:bCs/>
+        </w:rPr>
+        <w:lastRenderedPageBreak/>
+        <w:t>Usuarios y Roles</w:t>
+      </w:r>
+    </w:p>
+    <w:p>
+      <w:r>
+        <w:t>El</w:t>
+      </w:r>
+      <w:r>
+        <w:t xml:space="preserve"> usuario controla doctores y </w:t>
+      </w:r>
+      <w:r>
+        <w:t>enfermeras</w:t>
+      </w:r>
+      <w:r>
+        <w:t>, cada uno con habilidades específicas. Los roles están definidos por clases como</w:t>
+      </w:r>
+      <w:r>
+        <w:t xml:space="preserve"> </w:t>
+      </w:r>
+      <w:proofErr w:type="spellStart"/>
+      <w:r>
+        <w:t>DoctorCharcter</w:t>
+      </w:r>
+      <w:proofErr w:type="spellEnd"/>
+      <w:r>
+        <w:t xml:space="preserve">, </w:t>
+      </w:r>
+      <w:proofErr w:type="spellStart"/>
+      <w:r>
+        <w:t>TriageCharacter</w:t>
+      </w:r>
+      <w:proofErr w:type="spellEnd"/>
+      <w:r>
+        <w:t xml:space="preserve"> y </w:t>
+      </w:r>
+      <w:proofErr w:type="spellStart"/>
+      <w:r>
+        <w:t>PatientCharacter</w:t>
+      </w:r>
+      <w:proofErr w:type="spellEnd"/>
+      <w:r>
+        <w:t>.</w:t>
+      </w:r>
+    </w:p>
+    <w:p>
+      <w:r>
+        <w:t>Cada personaje tiene habilidades que se asignan al instanciarse y se usan según el contexto (por ejemplo, reparar camillas o tratar pacientes).</w:t>
+      </w:r>
+    </w:p>
+    <w:p>
+      <w:r>
+        <w:drawing>
+          <wp:inline distT="0" distB="0" distL="0" distR="0" wp14:anchorId="26E58AA2" wp14:editId="57998381">
+            <wp:extent cx="5943600" cy="3394075"/>
+            <wp:effectExtent l="0" t="0" r="0" b="0"/>
+            <wp:docPr id="1128193901" name="Picture 5" descr="A screen shot of a computer program&#10;&#10;AI-generated content may be incorrect."/>
+            <wp:cNvGraphicFramePr>
+              <a:graphicFrameLocks xmlns:a="http://schemas.openxmlformats.org/drawingml/2006/main" noChangeAspect="1"/>
+            </wp:cNvGraphicFramePr>
+            <a:graphic xmlns:a="http://schemas.openxmlformats.org/drawingml/2006/main">
+              <a:graphicData uri="http://schemas.openxmlformats.org/drawingml/2006/picture">
+                <pic:pic xmlns:pic="http://schemas.openxmlformats.org/drawingml/2006/picture">
+                  <pic:nvPicPr>
+                    <pic:cNvPr id="1128193901" name="Picture 5" descr="A screen shot of a computer program&#10;&#10;AI-generated content may be incorrect."/>
+                    <pic:cNvPicPr/>
+                  </pic:nvPicPr>
+                  <pic:blipFill>
+                    <a:blip r:embed="rId8" cstate="print">
+                      <a:extLst>
+                        <a:ext uri="{28A0092B-C50C-407E-A947-70E740481C1C}">
+                          <a14:useLocalDpi xmlns:a14="http://schemas.microsoft.com/office/drawing/2010/main" val="0"/>
+                        </a:ext>
+                      </a:extLst>
+                    </a:blip>
+                    <a:stretch>
+                      <a:fillRect/>
+                    </a:stretch>
+                  </pic:blipFill>
+                  <pic:spPr>
+                    <a:xfrm>
+                      <a:off x="0" y="0"/>
+                      <a:ext cx="5943600" cy="3394075"/>
+                    </a:xfrm>
+                    <a:prstGeom prst="rect">
+                      <a:avLst/>
+                    </a:prstGeom>
+                  </pic:spPr>
+                </pic:pic>
+              </a:graphicData>
+            </a:graphic>
+          </wp:inline>
+        </w:drawing>
+      </w:r>
+    </w:p>
+    <w:p>
+      <w:r>
+        <w:drawing>
+          <wp:inline distT="0" distB="0" distL="0" distR="0" wp14:anchorId="50687D9C" wp14:editId="45FEB604">
+            <wp:extent cx="5943600" cy="1583055"/>
+            <wp:effectExtent l="0" t="0" r="0" b="0"/>
+            <wp:docPr id="1385298037" name="Picture 7" descr="A screen shot of a computer code&#10;&#10;AI-generated content may be incorrect."/>
+            <wp:cNvGraphicFramePr>
+              <a:graphicFrameLocks xmlns:a="http://schemas.openxmlformats.org/drawingml/2006/main" noChangeAspect="1"/>
+            </wp:cNvGraphicFramePr>
+            <a:graphic xmlns:a="http://schemas.openxmlformats.org/drawingml/2006/main">
+              <a:graphicData uri="http://schemas.openxmlformats.org/drawingml/2006/picture">
+                <pic:pic xmlns:pic="http://schemas.openxmlformats.org/drawingml/2006/picture">
+                  <pic:nvPicPr>
+                    <pic:cNvPr id="1385298037" name="Picture 7" descr="A screen shot of a computer code&#10;&#10;AI-generated content may be incorrect."/>
+                    <pic:cNvPicPr/>
+                  </pic:nvPicPr>
+                  <pic:blipFill>
+                    <a:blip r:embed="rId9" cstate="print">
+                      <a:extLst>
+                        <a:ext uri="{28A0092B-C50C-407E-A947-70E740481C1C}">
+                          <a14:useLocalDpi xmlns:a14="http://schemas.microsoft.com/office/drawing/2010/main" val="0"/>
+                        </a:ext>
+                      </a:extLst>
+                    </a:blip>
+                    <a:stretch>
+                      <a:fillRect/>
+                    </a:stretch>
+                  </pic:blipFill>
+                  <pic:spPr>
+                    <a:xfrm>
+                      <a:off x="0" y="0"/>
+                      <a:ext cx="5943600" cy="1583055"/>
+                    </a:xfrm>
+                    <a:prstGeom prst="rect">
+                      <a:avLst/>
+                    </a:prstGeom>
+                  </pic:spPr>
+                </pic:pic>
+              </a:graphicData>
+            </a:graphic>
+          </wp:inline>
+        </w:drawing>
+      </w:r>
+      <w:r>
+        <w:drawing>
+          <wp:inline distT="0" distB="0" distL="0" distR="0" wp14:anchorId="585AD351" wp14:editId="6B7A182F">
+            <wp:extent cx="5943600" cy="1675130"/>
+            <wp:effectExtent l="0" t="0" r="0" b="1270"/>
+            <wp:docPr id="238637698" name="Picture 6" descr="A screen shot of a computer code&#10;&#10;AI-generated content may be incorrect."/>
+            <wp:cNvGraphicFramePr>
+              <a:graphicFrameLocks xmlns:a="http://schemas.openxmlformats.org/drawingml/2006/main" noChangeAspect="1"/>
+            </wp:cNvGraphicFramePr>
+            <a:graphic xmlns:a="http://schemas.openxmlformats.org/drawingml/2006/main">
+              <a:graphicData uri="http://schemas.openxmlformats.org/drawingml/2006/picture">
+                <pic:pic xmlns:pic="http://schemas.openxmlformats.org/drawingml/2006/picture">
+                  <pic:nvPicPr>
+                    <pic:cNvPr id="238637698" name="Picture 6" descr="A screen shot of a computer code&#10;&#10;AI-generated content may be incorrect."/>
+                    <pic:cNvPicPr/>
+                  </pic:nvPicPr>
+                  <pic:blipFill>
+                    <a:blip r:embed="rId10" cstate="print">
+                      <a:extLst>
+                        <a:ext uri="{28A0092B-C50C-407E-A947-70E740481C1C}">
+                          <a14:useLocalDpi xmlns:a14="http://schemas.microsoft.com/office/drawing/2010/main" val="0"/>
+                        </a:ext>
+                      </a:extLst>
+                    </a:blip>
+                    <a:stretch>
+                      <a:fillRect/>
+                    </a:stretch>
+                  </pic:blipFill>
+                  <pic:spPr>
+                    <a:xfrm>
+                      <a:off x="0" y="0"/>
+                      <a:ext cx="5943600" cy="1675130"/>
+                    </a:xfrm>
+                    <a:prstGeom prst="rect">
+                      <a:avLst/>
+                    </a:prstGeom>
+                  </pic:spPr>
+                </pic:pic>
+              </a:graphicData>
+            </a:graphic>
+          </wp:inline>
+        </w:drawing>
+      </w:r>
+    </w:p>
+    <w:p>
+      <w:pPr>
+        <w:jc w:val="center"/>
+        <w:rPr>
+          <w:b/>
+          <w:bCs/>
+        </w:rPr>
+      </w:pPr>
+      <w:r>
+        <w:rPr>
+          <w:b/>
+          <w:bCs/>
+        </w:rPr>
+        <w:lastRenderedPageBreak/>
+        <w:t>Reglas de Juego</w:t>
+      </w:r>
+    </w:p>
+    <w:p>
+      <w:pPr>
+        <w:numPr>
+          <w:ilvl w:val="0"/>
+          <w:numId w:val="2"/>
+        </w:numPr>
+      </w:pPr>
+      <w:r>
+        <w:t>Los doctores pueden tratar pacientes si tienen las habilidades requeridas.</w:t>
+      </w:r>
+    </w:p>
+    <w:p>
+      <w:pPr>
+        <w:numPr>
+          <w:ilvl w:val="0"/>
+          <w:numId w:val="2"/>
+        </w:numPr>
+      </w:pPr>
+      <w:r>
+        <w:t>Las camillas se desgastan y requieren reparación.</w:t>
+      </w:r>
+    </w:p>
+    <w:p>
+      <w:pPr>
+        <w:numPr>
+          <w:ilvl w:val="0"/>
+          <w:numId w:val="2"/>
+        </w:numPr>
+      </w:pPr>
+      <w:r>
+        <w:t>Los doctores se fatigan y deben recuperarse.</w:t>
+      </w:r>
+    </w:p>
+    <w:p>
+      <w:pPr>
+        <w:numPr>
+          <w:ilvl w:val="0"/>
+          <w:numId w:val="2"/>
+        </w:numPr>
+      </w:pPr>
+      <w:r>
+        <w:t>El tiempo es limitado</w:t>
+      </w:r>
+    </w:p>
+    <w:p>
+      <w:pPr>
+        <w:jc w:val="center"/>
+        <w:rPr>
+          <w:b/>
+          <w:bCs/>
+        </w:rPr>
+      </w:pPr>
+      <w:r>
+        <w:rPr>
+          <w:b/>
+          <w:bCs/>
+        </w:rPr>
+        <w:t>Eventos Dinámicos</w:t>
+      </w:r>
+    </w:p>
+    <w:p>
+      <w:r>
+        <w:t>Los eventos incluyen el desgaste de camillas, la fatiga de doctores y la aparición de pacientes con diferentes niveles de gravedad.</w:t>
+      </w:r>
+    </w:p>
+    <w:p>
+      <w:r>
+        <w:t>Todo esto se desarrolla mediante propiedades de clases como el nivel de fatiga de los doctores y los usos de las camillas. Se evalúan comportamientos mediante condiciones según esas mismas propiedades y condiciones están pendientes escuchando el bucle de eventos.</w:t>
+      </w:r>
+    </w:p>
+    <w:p>
+      <w:r>
+        <w:br w:type="page"/>
+      </w:r>
+    </w:p>
+    <w:p>
+      <w:pPr>
+        <w:jc w:val="center"/>
+        <w:rPr>
+          <w:b/>
+          <w:bCs/>
+        </w:rPr>
+      </w:pPr>
+      <w:r>
+        <w:rPr>
+          <w:b/>
+          <w:bCs/>
+        </w:rPr>
+        <w:lastRenderedPageBreak/>
+        <w:t>Condiciones de Victoria y Puntaje</w:t>
+      </w:r>
+    </w:p>
+    <w:p>
+      <w:r>
+        <w:t>Se gana si todos los pacientes son tratados antes de que termine el tiempo. La puntuación es la cantidad de pacientes tratados</w:t>
+      </w:r>
+      <w:r>
+        <w:t>. Después de cada oleada se van guardando los datos en el historial y se muestra un mensaje según el resultado.</w:t>
+      </w:r>
+    </w:p>
+    <w:p>
+      <w:r>
+        <w:rPr>
+          <w:noProof/>
+        </w:rPr>
+        <w:drawing>
+          <wp:inline distT="0" distB="0" distL="0" distR="0" wp14:anchorId="4C7EC4FD" wp14:editId="0AB8A035">
+            <wp:extent cx="5943600" cy="4269105"/>
+            <wp:effectExtent l="0" t="0" r="0" b="0"/>
+            <wp:docPr id="16392282" name="Picture 8" descr="A screenshot of a computer program&#10;&#10;AI-generated content may be incorrect."/>
+            <wp:cNvGraphicFramePr>
+              <a:graphicFrameLocks xmlns:a="http://schemas.openxmlformats.org/drawingml/2006/main" noChangeAspect="1"/>
+            </wp:cNvGraphicFramePr>
+            <a:graphic xmlns:a="http://schemas.openxmlformats.org/drawingml/2006/main">
+              <a:graphicData uri="http://schemas.openxmlformats.org/drawingml/2006/picture">
+                <pic:pic xmlns:pic="http://schemas.openxmlformats.org/drawingml/2006/picture">
+                  <pic:nvPicPr>
+                    <pic:cNvPr id="16392282" name="Picture 8" descr="A screenshot of a computer program&#10;&#10;AI-generated content may be incorrect."/>
+                    <pic:cNvPicPr/>
+                  </pic:nvPicPr>
+                  <pic:blipFill>
+                    <a:blip r:embed="rId6">
+                      <a:extLst>
+                        <a:ext uri="{28A0092B-C50C-407E-A947-70E740481C1C}">
+                          <a14:useLocalDpi xmlns:a14="http://schemas.microsoft.com/office/drawing/2010/main" val="0"/>
+                        </a:ext>
+                      </a:extLst>
+                    </a:blip>
+                    <a:stretch>
+                      <a:fillRect/>
+                    </a:stretch>
+                  </pic:blipFill>
+                  <pic:spPr>
+                    <a:xfrm>
+                      <a:off x="0" y="0"/>
+                      <a:ext cx="5943600" cy="4269105"/>
+                    </a:xfrm>
+                    <a:prstGeom prst="rect">
+                      <a:avLst/>
+                    </a:prstGeom>
+                  </pic:spPr>
+                </pic:pic>
+              </a:graphicData>
+            </a:graphic>
+          </wp:inline>
+        </w:drawing>
+      </w:r>
+    </w:p>
+    <w:p>
+      <w:r>
+        <w:rPr>
+          <w:noProof/>
+        </w:rPr>
+        <w:lastRenderedPageBreak/>
+        <w:drawing>
+          <wp:inline distT="0" distB="0" distL="0" distR="0" wp14:anchorId="4822EFC7" wp14:editId="2E92DABE">
+            <wp:extent cx="5943600" cy="3712210"/>
+            <wp:effectExtent l="0" t="0" r="0" b="2540"/>
+            <wp:docPr id="1244027513" name="Picture 9" descr="A screenshot of a video game&#10;&#10;AI-generated content may be incorrect."/>
+            <wp:cNvGraphicFramePr>
+              <a:graphicFrameLocks xmlns:a="http://schemas.openxmlformats.org/drawingml/2006/main" noChangeAspect="1"/>
+            </wp:cNvGraphicFramePr>
+            <a:graphic xmlns:a="http://schemas.openxmlformats.org/drawingml/2006/main">
+              <a:graphicData uri="http://schemas.openxmlformats.org/drawingml/2006/picture">
+                <pic:pic xmlns:pic="http://schemas.openxmlformats.org/drawingml/2006/picture">
+                  <pic:nvPicPr>
+                    <pic:cNvPr id="1244027513" name="Picture 9" descr="A screenshot of a video game&#10;&#10;AI-generated content may be incorrect."/>
+                    <pic:cNvPicPr/>
+                  </pic:nvPicPr>
+                  <pic:blipFill>
+                    <a:blip r:embed="rId11">
+                      <a:extLst>
+                        <a:ext uri="{28A0092B-C50C-407E-A947-70E740481C1C}">
+                          <a14:useLocalDpi xmlns:a14="http://schemas.microsoft.com/office/drawing/2010/main" val="0"/>
+                        </a:ext>
+                      </a:extLst>
+                    </a:blip>
+                    <a:stretch>
+                      <a:fillRect/>
+                    </a:stretch>
+                  </pic:blipFill>
+                  <pic:spPr>
+                    <a:xfrm>
+                      <a:off x="0" y="0"/>
+                      <a:ext cx="5943600" cy="3712210"/>
+                    </a:xfrm>
+                    <a:prstGeom prst="rect">
+                      <a:avLst/>
+                    </a:prstGeom>
+                  </pic:spPr>
+                </pic:pic>
+              </a:graphicData>
+            </a:graphic>
+          </wp:inline>
+        </w:drawing>
+      </w:r>
+    </w:p>
+    <w:p>
+      <w:r>
+        <w:br w:type="page"/>
+      </w:r>
+    </w:p>
+    <w:p>
+      <w:pPr>
+        <w:jc w:val="center"/>
+        <w:rPr>
+          <w:b/>
+          <w:bCs/>
+        </w:rPr>
+      </w:pPr>
+      <w:r>
+        <w:rPr>
+          <w:b/>
+          <w:bCs/>
+        </w:rPr>
+        <w:lastRenderedPageBreak/>
+        <w:t>Indicaciones Generales</w:t>
+      </w:r>
+    </w:p>
+    <w:p>
+      <w:pPr>
+        <w:numPr>
+          <w:ilvl w:val="0"/>
+          <w:numId w:val="3"/>
+        </w:numPr>
+      </w:pPr>
+      <w:r>
+        <w:t>El usuario interactúa arrastrando personajes y haciendo clic en botones.</w:t>
+      </w:r>
+    </w:p>
+    <w:p>
+      <w:pPr>
+        <w:numPr>
+          <w:ilvl w:val="0"/>
+          <w:numId w:val="3"/>
+        </w:numPr>
+      </w:pPr>
+      <w:r>
+        <w:t>El estado del juego se reinicia al cambiar de escenario.</w:t>
+      </w:r>
+    </w:p>
+    <w:p>
+      <w:pPr>
+        <w:numPr>
+          <w:ilvl w:val="0"/>
+          <w:numId w:val="3"/>
+        </w:numPr>
+      </w:pPr>
+      <w:r>
+        <w:t>El historial de partidas se muestra en</w:t>
+      </w:r>
+      <w:r>
+        <w:t xml:space="preserve"> el escenario del historial.</w:t>
+      </w:r>
+    </w:p>
+    <w:p/>
+    <w:p>
+      <w:pPr>
+        <w:jc w:val="center"/>
+        <w:rPr>
+          <w:b/>
+          <w:bCs/>
+        </w:rPr>
+      </w:pPr>
+      <w:r>
+        <w:rPr>
+          <w:b/>
+          <w:bCs/>
+        </w:rPr>
+        <w:t>Arquitectura de Comunicación</w:t>
+      </w:r>
+    </w:p>
+    <w:p>
+      <w:r>
+        <w:t>El proyecto utiliza una arquitectura basada en componentes y escenarios, donde cada elemento del juego (botones, personajes, equipamiento, etc.) es un componente que puede escuchar y responder a eventos.</w:t>
+      </w:r>
+      <w:r>
+        <w:t xml:space="preserve"> </w:t>
+      </w:r>
+      <w:r>
+        <w:t>Los escenarios agrupan y coordinan estos componentes, gestionando el flujo del juego.</w:t>
+      </w:r>
+    </w:p>
+    <w:p>
+      <w:pPr>
+        <w:numPr>
+          <w:ilvl w:val="0"/>
+          <w:numId w:val="4"/>
+        </w:numPr>
+      </w:pPr>
+      <w:r>
+        <w:rPr>
+          <w:b/>
+          <w:bCs/>
+        </w:rPr>
+        <w:t>Escenarios</w:t>
+      </w:r>
+      <w:r>
+        <w:t>: Cada escenario (por ejemplo, menú, sala de juego, historial) extiende de </w:t>
+      </w:r>
+      <w:r>
+        <w:t>BaseScenario.py</w:t>
+      </w:r>
+      <w:r>
+        <w:t> y tiene métodos para escuchar eventos y dibujar en pantalla.</w:t>
+      </w:r>
+    </w:p>
+    <w:p>
+      <w:pPr>
+        <w:numPr>
+          <w:ilvl w:val="0"/>
+          <w:numId w:val="4"/>
+        </w:numPr>
+      </w:pPr>
+      <w:r>
+        <w:rPr>
+          <w:b/>
+          <w:bCs/>
+        </w:rPr>
+        <w:t>Componentes</w:t>
+      </w:r>
+      <w:r>
+        <w:t>: Los componentes como botones, personajes y equipamiento heredan de </w:t>
+      </w:r>
+      <w:r>
+        <w:t>Co</w:t>
+      </w:r>
+      <w:r>
+        <w:t>mponent.py</w:t>
+      </w:r>
+      <w:r>
+        <w:t> y pueden implementar los métodos listen y </w:t>
+      </w:r>
+      <w:proofErr w:type="spellStart"/>
+      <w:r>
+        <w:t>draw</w:t>
+      </w:r>
+      <w:proofErr w:type="spellEnd"/>
+      <w:r>
+        <w:t> para interactuar con el usuario y el entorno.</w:t>
+      </w:r>
+    </w:p>
+    <w:p>
+      <w:r>
+        <w:rPr>
+          <w:noProof/>
+        </w:rPr>
+        <w:drawing>
+          <wp:inline distT="0" distB="0" distL="0" distR="0" wp14:anchorId="33585FD9" wp14:editId="266DD8E6">
+            <wp:extent cx="5943600" cy="2419985"/>
+            <wp:effectExtent l="0" t="0" r="0" b="0"/>
+            <wp:docPr id="1000260260" name="Picture 10" descr="A screen shot of a computer program&#10;&#10;AI-generated content may be incorrect."/>
+            <wp:cNvGraphicFramePr>
+              <a:graphicFrameLocks xmlns:a="http://schemas.openxmlformats.org/drawingml/2006/main" noChangeAspect="1"/>
+            </wp:cNvGraphicFramePr>
+            <a:graphic xmlns:a="http://schemas.openxmlformats.org/drawingml/2006/main">
+              <a:graphicData uri="http://schemas.openxmlformats.org/drawingml/2006/picture">
+                <pic:pic xmlns:pic="http://schemas.openxmlformats.org/drawingml/2006/picture">
+                  <pic:nvPicPr>
+                    <pic:cNvPr id="1000260260" name="Picture 10" descr="A screen shot of a computer program&#10;&#10;AI-generated content may be incorrect."/>
+                    <pic:cNvPicPr/>
+                  </pic:nvPicPr>
+                  <pic:blipFill>
+                    <a:blip r:embed="rId12" cstate="print">
+                      <a:extLst>
+                        <a:ext uri="{28A0092B-C50C-407E-A947-70E740481C1C}">
+                          <a14:useLocalDpi xmlns:a14="http://schemas.microsoft.com/office/drawing/2010/main" val="0"/>
+                        </a:ext>
+                      </a:extLst>
+                    </a:blip>
+                    <a:stretch>
+                      <a:fillRect/>
+                    </a:stretch>
+                  </pic:blipFill>
+                  <pic:spPr>
+                    <a:xfrm>
+                      <a:off x="0" y="0"/>
+                      <a:ext cx="5943600" cy="2419985"/>
+                    </a:xfrm>
+                    <a:prstGeom prst="rect">
+                      <a:avLst/>
+                    </a:prstGeom>
+                  </pic:spPr>
+                </pic:pic>
+              </a:graphicData>
+            </a:graphic>
+          </wp:inline>
+        </w:drawing>
+      </w:r>
+    </w:p>
+    <w:p>
+      <w:r>
+        <w:br w:type="page"/>
+      </w:r>
+    </w:p>
+    <w:p>
+      <w:pPr>
+        <w:jc w:val="center"/>
+        <w:rPr>
+          <w:b/>
+          <w:bCs/>
+        </w:rPr>
+      </w:pPr>
+      <w:r>
+        <w:rPr>
+          <w:b/>
+          <w:bCs/>
+        </w:rPr>
+        <w:lastRenderedPageBreak/>
+        <w:t>Ejemplo de Interacción entre Componentes</w:t>
+      </w:r>
+    </w:p>
+    <w:p>
+      <w:pPr>
+        <w:numPr>
+          <w:ilvl w:val="0"/>
+          <w:numId w:val="5"/>
+        </w:numPr>
+      </w:pPr>
+      <w:r>
+        <w:rPr>
+          <w:b/>
+          <w:bCs/>
+        </w:rPr>
+        <w:t xml:space="preserve">Drag &amp; </w:t>
+      </w:r>
+      <w:proofErr w:type="spellStart"/>
+      <w:r>
+        <w:rPr>
+          <w:b/>
+          <w:bCs/>
+        </w:rPr>
+        <w:t>Drop</w:t>
+      </w:r>
+      <w:proofErr w:type="spellEnd"/>
+      <w:r>
+        <w:t>: Los personajes (DoctorCharacter</w:t>
+      </w:r>
+      <w:r>
+        <w:t>.py</w:t>
+      </w:r>
+      <w:r>
+        <w:t>, PatientCharacter</w:t>
+      </w:r>
+      <w:r>
+        <w:t>.py</w:t>
+      </w:r>
+      <w:r>
+        <w:t>) implementan la interfaz Draggable</w:t>
+      </w:r>
+      <w:r>
+        <w:t>.py</w:t>
+      </w:r>
+      <w:r>
+        <w:t>, permitiendo que el usuario los arrastre y los coloque en zonas específicas (DropZone</w:t>
+      </w:r>
+      <w:r>
+        <w:t>.py</w:t>
+      </w:r>
+      <w:r>
+        <w:t>).</w:t>
+      </w:r>
+    </w:p>
+    <w:p>
+      <w:pPr>
+        <w:numPr>
+          <w:ilvl w:val="0"/>
+          <w:numId w:val="5"/>
+        </w:numPr>
+      </w:pPr>
+      <w:r>
+        <w:rPr>
+          <w:b/>
+          <w:bCs/>
+        </w:rPr>
+        <w:t>Interacción en camillas</w:t>
+      </w:r>
+      <w:r>
+        <w:t>: Cuando un doctor y un paciente están en la misma camilla, el componente </w:t>
+      </w:r>
+      <w:r>
+        <w:t>I</w:t>
+      </w:r>
+      <w:r>
+        <w:t>nteraction.py</w:t>
+      </w:r>
+      <w:r>
+        <w:t> valida si el doctor puede tratar al paciente y gestiona el proceso de tratamiento.</w:t>
+      </w:r>
+    </w:p>
+    <w:p>
+      <w:r>
+        <w:rPr>
+          <w:b/>
+          <w:bCs/>
+        </w:rPr>
+        <w:t>Nota:</w:t>
+      </w:r>
+      <w:r>
+        <w:t xml:space="preserve"> Todo el tema del Drag &amp; </w:t>
+      </w:r>
+      <w:proofErr w:type="spellStart"/>
+      <w:r>
+        <w:t>Drop</w:t>
+      </w:r>
+      <w:proofErr w:type="spellEnd"/>
+      <w:r>
+        <w:t xml:space="preserve"> es algo complejo y si desea ver </w:t>
+      </w:r>
+      <w:r>
+        <w:t>más</w:t>
+      </w:r>
+      <w:r>
+        <w:t xml:space="preserve"> detalles le sugiero revisar los archivos para mayor comodidad.</w:t>
+      </w:r>
+    </w:p>
+    <w:p/>
+    <w:p>
+      <w:r>
+        <w:rPr>
+          <w:b/>
+          <w:bCs/>
+        </w:rPr>
+        <w:t>Repositorio del Proyecto</w:t>
+      </w:r>
+      <w:r>
+        <w:rPr>
+          <w:b/>
+          <w:bCs/>
+        </w:rPr>
+        <w:t xml:space="preserve">: </w:t>
+      </w:r>
+      <w:hyperlink r:id="rId13" w:history="1">
+        <w:r>
+          <w:rPr>
+            <w:rStyle w:val="Hyperlink"/>
+          </w:rPr>
+          <w:t>https://github.com/ronz204/isw221-hospital-rush</w:t>
+        </w:r>
+      </w:hyperlink>
+    </w:p>
+    <w:p>
+      <w:r>
+        <w:t>El proyecto es publico y yo ya le había mandado una invitación como colaborar así que con aceptarla ya tiene toda la disponibilidad de clonarlo e indagar sobre este proyecto.</w:t>
+      </w:r>
+    </w:p>
+    <w:p/>
+    <w:p/>
     <w:sectPr>
       <w:pgSz w:w="12240" w:h="15840"/>
       <w:pgMar w:top="1440" w:right="1440" w:bottom="1440" w:left="1440" w:header="720" w:footer="720" w:gutter="0"/>
@@ -45,6 +1601,771 @@
     </w:sectPr>
   </w:body>
 </w:document>
+</file>
+
+<file path=word/numbering.xml><?xml version="1.0" encoding="utf-8"?>
+<w:numbering xmlns:wpc="http://schemas.microsoft.com/office/word/2010/wordprocessingCanvas" xmlns:cx="http://schemas.microsoft.com/office/drawing/2014/chartex" xmlns:cx1="http://schemas.microsoft.com/office/drawing/2015/9/8/chartex" xmlns:cx2="http://schemas.microsoft.com/office/drawing/2015/10/21/chartex" xmlns:cx3="http://schemas.microsoft.com/office/drawing/2016/5/9/chartex" xmlns:cx4="http://schemas.microsoft.com/office/drawing/2016/5/10/chartex" xmlns:cx5="http://schemas.microsoft.com/office/drawing/2016/5/11/chartex" xmlns:cx6="http://schemas.microsoft.com/office/drawing/2016/5/12/chartex" xmlns:cx7="http://schemas.microsoft.com/office/drawing/2016/5/13/chartex" xmlns:cx8="http://schemas.microsoft.com/office/drawing/2016/5/14/chartex" xmlns:mc="http://schemas.openxmlformats.org/markup-compatibility/2006" xmlns:aink="http://schemas.microsoft.com/office/drawing/2016/ink" xmlns:am3d="http://schemas.microsoft.com/office/drawing/2017/model3d" xmlns:o="urn:schemas-microsoft-com:office:office" xmlns:oel="http://schemas.microsoft.com/office/2019/extlst" xmlns:r="http://schemas.openxmlformats.org/officeDocument/2006/relationships" xmlns:m="http://schemas.openxmlformats.org/officeDocument/2006/math" xmlns:v="urn:schemas-microsoft-com:vml" xmlns:wp14="http://schemas.microsoft.com/office/word/2010/wordprocessingDrawing" xmlns:wp="http://schemas.openxmlformats.org/drawingml/2006/wordprocessingDrawing" xmlns:w10="urn:schemas-microsoft-com:office:word" xmlns:w="http://schemas.openxmlformats.org/wordprocessingml/2006/main" xmlns:w14="http://schemas.microsoft.com/office/word/2010/wordml" xmlns:w15="http://schemas.microsoft.com/office/word/2012/wordml" xmlns:w16cex="http://schemas.microsoft.com/office/word/2018/wordml/cex" xmlns:w16cid="http://schemas.microsoft.com/office/word/2016/wordml/cid" xmlns:w16="http://schemas.microsoft.com/office/word/2018/wordml" xmlns:w16du="http://schemas.microsoft.com/office/word/2023/wordml/word16du" xmlns:w16sdtdh="http://schemas.microsoft.com/office/word/2020/wordml/sdtdatahash" xmlns:w16sdtfl="http://schemas.microsoft.com/office/word/2024/wordml/sdtformatlock" xmlns:w16se="http://schemas.microsoft.com/office/word/2015/wordml/symex" xmlns:wpg="http://schemas.microsoft.com/office/word/2010/wordprocessingGroup" xmlns:wpi="http://schemas.microsoft.com/office/word/2010/wordprocessingInk" xmlns:wne="http://schemas.microsoft.com/office/word/2006/wordml" xmlns:wps="http://schemas.microsoft.com/office/word/2010/wordprocessingShape" mc:Ignorable="w14 w15 w16se w16cid w16 w16cex w16sdtdh w16sdtfl w16du wp14">
+  <w:abstractNum w:abstractNumId="0" w15:restartNumberingAfterBreak="0">
+    <w:nsid w:val="1AD87E47"/>
+    <w:multiLevelType w:val="multilevel"/>
+    <w:tmpl w:val="83C6C6A8"/>
+    <w:lvl w:ilvl="0">
+      <w:start w:val="1"/>
+      <w:numFmt w:val="bullet"/>
+      <w:lvlText w:val=""/>
+      <w:lvlJc w:val="left"/>
+      <w:pPr>
+        <w:tabs>
+          <w:tab w:val="num" w:pos="720"/>
+        </w:tabs>
+        <w:ind w:left="720" w:hanging="360"/>
+      </w:pPr>
+      <w:rPr>
+        <w:rFonts w:ascii="Symbol" w:hAnsi="Symbol" w:hint="default"/>
+        <w:sz w:val="20"/>
+      </w:rPr>
+    </w:lvl>
+    <w:lvl w:ilvl="1" w:tentative="1">
+      <w:start w:val="1"/>
+      <w:numFmt w:val="bullet"/>
+      <w:lvlText w:val="o"/>
+      <w:lvlJc w:val="left"/>
+      <w:pPr>
+        <w:tabs>
+          <w:tab w:val="num" w:pos="1440"/>
+        </w:tabs>
+        <w:ind w:left="1440" w:hanging="360"/>
+      </w:pPr>
+      <w:rPr>
+        <w:rFonts w:ascii="Courier New" w:hAnsi="Courier New" w:hint="default"/>
+        <w:sz w:val="20"/>
+      </w:rPr>
+    </w:lvl>
+    <w:lvl w:ilvl="2" w:tentative="1">
+      <w:start w:val="1"/>
+      <w:numFmt w:val="bullet"/>
+      <w:lvlText w:val=""/>
+      <w:lvlJc w:val="left"/>
+      <w:pPr>
+        <w:tabs>
+          <w:tab w:val="num" w:pos="2160"/>
+        </w:tabs>
+        <w:ind w:left="2160" w:hanging="360"/>
+      </w:pPr>
+      <w:rPr>
+        <w:rFonts w:ascii="Wingdings" w:hAnsi="Wingdings" w:hint="default"/>
+        <w:sz w:val="20"/>
+      </w:rPr>
+    </w:lvl>
+    <w:lvl w:ilvl="3" w:tentative="1">
+      <w:start w:val="1"/>
+      <w:numFmt w:val="bullet"/>
+      <w:lvlText w:val=""/>
+      <w:lvlJc w:val="left"/>
+      <w:pPr>
+        <w:tabs>
+          <w:tab w:val="num" w:pos="2880"/>
+        </w:tabs>
+        <w:ind w:left="2880" w:hanging="360"/>
+      </w:pPr>
+      <w:rPr>
+        <w:rFonts w:ascii="Wingdings" w:hAnsi="Wingdings" w:hint="default"/>
+        <w:sz w:val="20"/>
+      </w:rPr>
+    </w:lvl>
+    <w:lvl w:ilvl="4" w:tentative="1">
+      <w:start w:val="1"/>
+      <w:numFmt w:val="bullet"/>
+      <w:lvlText w:val=""/>
+      <w:lvlJc w:val="left"/>
+      <w:pPr>
+        <w:tabs>
+          <w:tab w:val="num" w:pos="3600"/>
+        </w:tabs>
+        <w:ind w:left="3600" w:hanging="360"/>
+      </w:pPr>
+      <w:rPr>
+        <w:rFonts w:ascii="Wingdings" w:hAnsi="Wingdings" w:hint="default"/>
+        <w:sz w:val="20"/>
+      </w:rPr>
+    </w:lvl>
+    <w:lvl w:ilvl="5" w:tentative="1">
+      <w:start w:val="1"/>
+      <w:numFmt w:val="bullet"/>
+      <w:lvlText w:val=""/>
+      <w:lvlJc w:val="left"/>
+      <w:pPr>
+        <w:tabs>
+          <w:tab w:val="num" w:pos="4320"/>
+        </w:tabs>
+        <w:ind w:left="4320" w:hanging="360"/>
+      </w:pPr>
+      <w:rPr>
+        <w:rFonts w:ascii="Wingdings" w:hAnsi="Wingdings" w:hint="default"/>
+        <w:sz w:val="20"/>
+      </w:rPr>
+    </w:lvl>
+    <w:lvl w:ilvl="6" w:tentative="1">
+      <w:start w:val="1"/>
+      <w:numFmt w:val="bullet"/>
+      <w:lvlText w:val=""/>
+      <w:lvlJc w:val="left"/>
+      <w:pPr>
+        <w:tabs>
+          <w:tab w:val="num" w:pos="5040"/>
+        </w:tabs>
+        <w:ind w:left="5040" w:hanging="360"/>
+      </w:pPr>
+      <w:rPr>
+        <w:rFonts w:ascii="Wingdings" w:hAnsi="Wingdings" w:hint="default"/>
+        <w:sz w:val="20"/>
+      </w:rPr>
+    </w:lvl>
+    <w:lvl w:ilvl="7" w:tentative="1">
+      <w:start w:val="1"/>
+      <w:numFmt w:val="bullet"/>
+      <w:lvlText w:val=""/>
+      <w:lvlJc w:val="left"/>
+      <w:pPr>
+        <w:tabs>
+          <w:tab w:val="num" w:pos="5760"/>
+        </w:tabs>
+        <w:ind w:left="5760" w:hanging="360"/>
+      </w:pPr>
+      <w:rPr>
+        <w:rFonts w:ascii="Wingdings" w:hAnsi="Wingdings" w:hint="default"/>
+        <w:sz w:val="20"/>
+      </w:rPr>
+    </w:lvl>
+    <w:lvl w:ilvl="8" w:tentative="1">
+      <w:start w:val="1"/>
+      <w:numFmt w:val="bullet"/>
+      <w:lvlText w:val=""/>
+      <w:lvlJc w:val="left"/>
+      <w:pPr>
+        <w:tabs>
+          <w:tab w:val="num" w:pos="6480"/>
+        </w:tabs>
+        <w:ind w:left="6480" w:hanging="360"/>
+      </w:pPr>
+      <w:rPr>
+        <w:rFonts w:ascii="Wingdings" w:hAnsi="Wingdings" w:hint="default"/>
+        <w:sz w:val="20"/>
+      </w:rPr>
+    </w:lvl>
+  </w:abstractNum>
+  <w:abstractNum w:abstractNumId="1" w15:restartNumberingAfterBreak="0">
+    <w:nsid w:val="1E72273C"/>
+    <w:multiLevelType w:val="multilevel"/>
+    <w:tmpl w:val="DBA87A64"/>
+    <w:lvl w:ilvl="0">
+      <w:start w:val="1"/>
+      <w:numFmt w:val="bullet"/>
+      <w:lvlText w:val=""/>
+      <w:lvlJc w:val="left"/>
+      <w:pPr>
+        <w:tabs>
+          <w:tab w:val="num" w:pos="720"/>
+        </w:tabs>
+        <w:ind w:left="720" w:hanging="360"/>
+      </w:pPr>
+      <w:rPr>
+        <w:rFonts w:ascii="Symbol" w:hAnsi="Symbol" w:hint="default"/>
+        <w:sz w:val="20"/>
+      </w:rPr>
+    </w:lvl>
+    <w:lvl w:ilvl="1" w:tentative="1">
+      <w:start w:val="1"/>
+      <w:numFmt w:val="bullet"/>
+      <w:lvlText w:val="o"/>
+      <w:lvlJc w:val="left"/>
+      <w:pPr>
+        <w:tabs>
+          <w:tab w:val="num" w:pos="1440"/>
+        </w:tabs>
+        <w:ind w:left="1440" w:hanging="360"/>
+      </w:pPr>
+      <w:rPr>
+        <w:rFonts w:ascii="Courier New" w:hAnsi="Courier New" w:hint="default"/>
+        <w:sz w:val="20"/>
+      </w:rPr>
+    </w:lvl>
+    <w:lvl w:ilvl="2" w:tentative="1">
+      <w:start w:val="1"/>
+      <w:numFmt w:val="bullet"/>
+      <w:lvlText w:val=""/>
+      <w:lvlJc w:val="left"/>
+      <w:pPr>
+        <w:tabs>
+          <w:tab w:val="num" w:pos="2160"/>
+        </w:tabs>
+        <w:ind w:left="2160" w:hanging="360"/>
+      </w:pPr>
+      <w:rPr>
+        <w:rFonts w:ascii="Wingdings" w:hAnsi="Wingdings" w:hint="default"/>
+        <w:sz w:val="20"/>
+      </w:rPr>
+    </w:lvl>
+    <w:lvl w:ilvl="3" w:tentative="1">
+      <w:start w:val="1"/>
+      <w:numFmt w:val="bullet"/>
+      <w:lvlText w:val=""/>
+      <w:lvlJc w:val="left"/>
+      <w:pPr>
+        <w:tabs>
+          <w:tab w:val="num" w:pos="2880"/>
+        </w:tabs>
+        <w:ind w:left="2880" w:hanging="360"/>
+      </w:pPr>
+      <w:rPr>
+        <w:rFonts w:ascii="Wingdings" w:hAnsi="Wingdings" w:hint="default"/>
+        <w:sz w:val="20"/>
+      </w:rPr>
+    </w:lvl>
+    <w:lvl w:ilvl="4" w:tentative="1">
+      <w:start w:val="1"/>
+      <w:numFmt w:val="bullet"/>
+      <w:lvlText w:val=""/>
+      <w:lvlJc w:val="left"/>
+      <w:pPr>
+        <w:tabs>
+          <w:tab w:val="num" w:pos="3600"/>
+        </w:tabs>
+        <w:ind w:left="3600" w:hanging="360"/>
+      </w:pPr>
+      <w:rPr>
+        <w:rFonts w:ascii="Wingdings" w:hAnsi="Wingdings" w:hint="default"/>
+        <w:sz w:val="20"/>
+      </w:rPr>
+    </w:lvl>
+    <w:lvl w:ilvl="5" w:tentative="1">
+      <w:start w:val="1"/>
+      <w:numFmt w:val="bullet"/>
+      <w:lvlText w:val=""/>
+      <w:lvlJc w:val="left"/>
+      <w:pPr>
+        <w:tabs>
+          <w:tab w:val="num" w:pos="4320"/>
+        </w:tabs>
+        <w:ind w:left="4320" w:hanging="360"/>
+      </w:pPr>
+      <w:rPr>
+        <w:rFonts w:ascii="Wingdings" w:hAnsi="Wingdings" w:hint="default"/>
+        <w:sz w:val="20"/>
+      </w:rPr>
+    </w:lvl>
+    <w:lvl w:ilvl="6" w:tentative="1">
+      <w:start w:val="1"/>
+      <w:numFmt w:val="bullet"/>
+      <w:lvlText w:val=""/>
+      <w:lvlJc w:val="left"/>
+      <w:pPr>
+        <w:tabs>
+          <w:tab w:val="num" w:pos="5040"/>
+        </w:tabs>
+        <w:ind w:left="5040" w:hanging="360"/>
+      </w:pPr>
+      <w:rPr>
+        <w:rFonts w:ascii="Wingdings" w:hAnsi="Wingdings" w:hint="default"/>
+        <w:sz w:val="20"/>
+      </w:rPr>
+    </w:lvl>
+    <w:lvl w:ilvl="7" w:tentative="1">
+      <w:start w:val="1"/>
+      <w:numFmt w:val="bullet"/>
+      <w:lvlText w:val=""/>
+      <w:lvlJc w:val="left"/>
+      <w:pPr>
+        <w:tabs>
+          <w:tab w:val="num" w:pos="5760"/>
+        </w:tabs>
+        <w:ind w:left="5760" w:hanging="360"/>
+      </w:pPr>
+      <w:rPr>
+        <w:rFonts w:ascii="Wingdings" w:hAnsi="Wingdings" w:hint="default"/>
+        <w:sz w:val="20"/>
+      </w:rPr>
+    </w:lvl>
+    <w:lvl w:ilvl="8" w:tentative="1">
+      <w:start w:val="1"/>
+      <w:numFmt w:val="bullet"/>
+      <w:lvlText w:val=""/>
+      <w:lvlJc w:val="left"/>
+      <w:pPr>
+        <w:tabs>
+          <w:tab w:val="num" w:pos="6480"/>
+        </w:tabs>
+        <w:ind w:left="6480" w:hanging="360"/>
+      </w:pPr>
+      <w:rPr>
+        <w:rFonts w:ascii="Wingdings" w:hAnsi="Wingdings" w:hint="default"/>
+        <w:sz w:val="20"/>
+      </w:rPr>
+    </w:lvl>
+  </w:abstractNum>
+  <w:abstractNum w:abstractNumId="2" w15:restartNumberingAfterBreak="0">
+    <w:nsid w:val="2FCD1248"/>
+    <w:multiLevelType w:val="multilevel"/>
+    <w:tmpl w:val="1B922A3A"/>
+    <w:lvl w:ilvl="0">
+      <w:start w:val="1"/>
+      <w:numFmt w:val="bullet"/>
+      <w:lvlText w:val=""/>
+      <w:lvlJc w:val="left"/>
+      <w:pPr>
+        <w:tabs>
+          <w:tab w:val="num" w:pos="720"/>
+        </w:tabs>
+        <w:ind w:left="720" w:hanging="360"/>
+      </w:pPr>
+      <w:rPr>
+        <w:rFonts w:ascii="Symbol" w:hAnsi="Symbol" w:hint="default"/>
+        <w:sz w:val="20"/>
+      </w:rPr>
+    </w:lvl>
+    <w:lvl w:ilvl="1" w:tentative="1">
+      <w:start w:val="1"/>
+      <w:numFmt w:val="bullet"/>
+      <w:lvlText w:val="o"/>
+      <w:lvlJc w:val="left"/>
+      <w:pPr>
+        <w:tabs>
+          <w:tab w:val="num" w:pos="1440"/>
+        </w:tabs>
+        <w:ind w:left="1440" w:hanging="360"/>
+      </w:pPr>
+      <w:rPr>
+        <w:rFonts w:ascii="Courier New" w:hAnsi="Courier New" w:hint="default"/>
+        <w:sz w:val="20"/>
+      </w:rPr>
+    </w:lvl>
+    <w:lvl w:ilvl="2" w:tentative="1">
+      <w:start w:val="1"/>
+      <w:numFmt w:val="bullet"/>
+      <w:lvlText w:val=""/>
+      <w:lvlJc w:val="left"/>
+      <w:pPr>
+        <w:tabs>
+          <w:tab w:val="num" w:pos="2160"/>
+        </w:tabs>
+        <w:ind w:left="2160" w:hanging="360"/>
+      </w:pPr>
+      <w:rPr>
+        <w:rFonts w:ascii="Wingdings" w:hAnsi="Wingdings" w:hint="default"/>
+        <w:sz w:val="20"/>
+      </w:rPr>
+    </w:lvl>
+    <w:lvl w:ilvl="3" w:tentative="1">
+      <w:start w:val="1"/>
+      <w:numFmt w:val="bullet"/>
+      <w:lvlText w:val=""/>
+      <w:lvlJc w:val="left"/>
+      <w:pPr>
+        <w:tabs>
+          <w:tab w:val="num" w:pos="2880"/>
+        </w:tabs>
+        <w:ind w:left="2880" w:hanging="360"/>
+      </w:pPr>
+      <w:rPr>
+        <w:rFonts w:ascii="Wingdings" w:hAnsi="Wingdings" w:hint="default"/>
+        <w:sz w:val="20"/>
+      </w:rPr>
+    </w:lvl>
+    <w:lvl w:ilvl="4" w:tentative="1">
+      <w:start w:val="1"/>
+      <w:numFmt w:val="bullet"/>
+      <w:lvlText w:val=""/>
+      <w:lvlJc w:val="left"/>
+      <w:pPr>
+        <w:tabs>
+          <w:tab w:val="num" w:pos="3600"/>
+        </w:tabs>
+        <w:ind w:left="3600" w:hanging="360"/>
+      </w:pPr>
+      <w:rPr>
+        <w:rFonts w:ascii="Wingdings" w:hAnsi="Wingdings" w:hint="default"/>
+        <w:sz w:val="20"/>
+      </w:rPr>
+    </w:lvl>
+    <w:lvl w:ilvl="5" w:tentative="1">
+      <w:start w:val="1"/>
+      <w:numFmt w:val="bullet"/>
+      <w:lvlText w:val=""/>
+      <w:lvlJc w:val="left"/>
+      <w:pPr>
+        <w:tabs>
+          <w:tab w:val="num" w:pos="4320"/>
+        </w:tabs>
+        <w:ind w:left="4320" w:hanging="360"/>
+      </w:pPr>
+      <w:rPr>
+        <w:rFonts w:ascii="Wingdings" w:hAnsi="Wingdings" w:hint="default"/>
+        <w:sz w:val="20"/>
+      </w:rPr>
+    </w:lvl>
+    <w:lvl w:ilvl="6" w:tentative="1">
+      <w:start w:val="1"/>
+      <w:numFmt w:val="bullet"/>
+      <w:lvlText w:val=""/>
+      <w:lvlJc w:val="left"/>
+      <w:pPr>
+        <w:tabs>
+          <w:tab w:val="num" w:pos="5040"/>
+        </w:tabs>
+        <w:ind w:left="5040" w:hanging="360"/>
+      </w:pPr>
+      <w:rPr>
+        <w:rFonts w:ascii="Wingdings" w:hAnsi="Wingdings" w:hint="default"/>
+        <w:sz w:val="20"/>
+      </w:rPr>
+    </w:lvl>
+    <w:lvl w:ilvl="7" w:tentative="1">
+      <w:start w:val="1"/>
+      <w:numFmt w:val="bullet"/>
+      <w:lvlText w:val=""/>
+      <w:lvlJc w:val="left"/>
+      <w:pPr>
+        <w:tabs>
+          <w:tab w:val="num" w:pos="5760"/>
+        </w:tabs>
+        <w:ind w:left="5760" w:hanging="360"/>
+      </w:pPr>
+      <w:rPr>
+        <w:rFonts w:ascii="Wingdings" w:hAnsi="Wingdings" w:hint="default"/>
+        <w:sz w:val="20"/>
+      </w:rPr>
+    </w:lvl>
+    <w:lvl w:ilvl="8" w:tentative="1">
+      <w:start w:val="1"/>
+      <w:numFmt w:val="bullet"/>
+      <w:lvlText w:val=""/>
+      <w:lvlJc w:val="left"/>
+      <w:pPr>
+        <w:tabs>
+          <w:tab w:val="num" w:pos="6480"/>
+        </w:tabs>
+        <w:ind w:left="6480" w:hanging="360"/>
+      </w:pPr>
+      <w:rPr>
+        <w:rFonts w:ascii="Wingdings" w:hAnsi="Wingdings" w:hint="default"/>
+        <w:sz w:val="20"/>
+      </w:rPr>
+    </w:lvl>
+  </w:abstractNum>
+  <w:abstractNum w:abstractNumId="3" w15:restartNumberingAfterBreak="0">
+    <w:nsid w:val="57C61825"/>
+    <w:multiLevelType w:val="multilevel"/>
+    <w:tmpl w:val="CE0661C8"/>
+    <w:lvl w:ilvl="0">
+      <w:start w:val="1"/>
+      <w:numFmt w:val="bullet"/>
+      <w:lvlText w:val=""/>
+      <w:lvlJc w:val="left"/>
+      <w:pPr>
+        <w:tabs>
+          <w:tab w:val="num" w:pos="720"/>
+        </w:tabs>
+        <w:ind w:left="720" w:hanging="360"/>
+      </w:pPr>
+      <w:rPr>
+        <w:rFonts w:ascii="Symbol" w:hAnsi="Symbol" w:hint="default"/>
+        <w:sz w:val="20"/>
+      </w:rPr>
+    </w:lvl>
+    <w:lvl w:ilvl="1" w:tentative="1">
+      <w:start w:val="1"/>
+      <w:numFmt w:val="bullet"/>
+      <w:lvlText w:val="o"/>
+      <w:lvlJc w:val="left"/>
+      <w:pPr>
+        <w:tabs>
+          <w:tab w:val="num" w:pos="1440"/>
+        </w:tabs>
+        <w:ind w:left="1440" w:hanging="360"/>
+      </w:pPr>
+      <w:rPr>
+        <w:rFonts w:ascii="Courier New" w:hAnsi="Courier New" w:hint="default"/>
+        <w:sz w:val="20"/>
+      </w:rPr>
+    </w:lvl>
+    <w:lvl w:ilvl="2" w:tentative="1">
+      <w:start w:val="1"/>
+      <w:numFmt w:val="bullet"/>
+      <w:lvlText w:val=""/>
+      <w:lvlJc w:val="left"/>
+      <w:pPr>
+        <w:tabs>
+          <w:tab w:val="num" w:pos="2160"/>
+        </w:tabs>
+        <w:ind w:left="2160" w:hanging="360"/>
+      </w:pPr>
+      <w:rPr>
+        <w:rFonts w:ascii="Wingdings" w:hAnsi="Wingdings" w:hint="default"/>
+        <w:sz w:val="20"/>
+      </w:rPr>
+    </w:lvl>
+    <w:lvl w:ilvl="3" w:tentative="1">
+      <w:start w:val="1"/>
+      <w:numFmt w:val="bullet"/>
+      <w:lvlText w:val=""/>
+      <w:lvlJc w:val="left"/>
+      <w:pPr>
+        <w:tabs>
+          <w:tab w:val="num" w:pos="2880"/>
+        </w:tabs>
+        <w:ind w:left="2880" w:hanging="360"/>
+      </w:pPr>
+      <w:rPr>
+        <w:rFonts w:ascii="Wingdings" w:hAnsi="Wingdings" w:hint="default"/>
+        <w:sz w:val="20"/>
+      </w:rPr>
+    </w:lvl>
+    <w:lvl w:ilvl="4" w:tentative="1">
+      <w:start w:val="1"/>
+      <w:numFmt w:val="bullet"/>
+      <w:lvlText w:val=""/>
+      <w:lvlJc w:val="left"/>
+      <w:pPr>
+        <w:tabs>
+          <w:tab w:val="num" w:pos="3600"/>
+        </w:tabs>
+        <w:ind w:left="3600" w:hanging="360"/>
+      </w:pPr>
+      <w:rPr>
+        <w:rFonts w:ascii="Wingdings" w:hAnsi="Wingdings" w:hint="default"/>
+        <w:sz w:val="20"/>
+      </w:rPr>
+    </w:lvl>
+    <w:lvl w:ilvl="5" w:tentative="1">
+      <w:start w:val="1"/>
+      <w:numFmt w:val="bullet"/>
+      <w:lvlText w:val=""/>
+      <w:lvlJc w:val="left"/>
+      <w:pPr>
+        <w:tabs>
+          <w:tab w:val="num" w:pos="4320"/>
+        </w:tabs>
+        <w:ind w:left="4320" w:hanging="360"/>
+      </w:pPr>
+      <w:rPr>
+        <w:rFonts w:ascii="Wingdings" w:hAnsi="Wingdings" w:hint="default"/>
+        <w:sz w:val="20"/>
+      </w:rPr>
+    </w:lvl>
+    <w:lvl w:ilvl="6" w:tentative="1">
+      <w:start w:val="1"/>
+      <w:numFmt w:val="bullet"/>
+      <w:lvlText w:val=""/>
+      <w:lvlJc w:val="left"/>
+      <w:pPr>
+        <w:tabs>
+          <w:tab w:val="num" w:pos="5040"/>
+        </w:tabs>
+        <w:ind w:left="5040" w:hanging="360"/>
+      </w:pPr>
+      <w:rPr>
+        <w:rFonts w:ascii="Wingdings" w:hAnsi="Wingdings" w:hint="default"/>
+        <w:sz w:val="20"/>
+      </w:rPr>
+    </w:lvl>
+    <w:lvl w:ilvl="7" w:tentative="1">
+      <w:start w:val="1"/>
+      <w:numFmt w:val="bullet"/>
+      <w:lvlText w:val=""/>
+      <w:lvlJc w:val="left"/>
+      <w:pPr>
+        <w:tabs>
+          <w:tab w:val="num" w:pos="5760"/>
+        </w:tabs>
+        <w:ind w:left="5760" w:hanging="360"/>
+      </w:pPr>
+      <w:rPr>
+        <w:rFonts w:ascii="Wingdings" w:hAnsi="Wingdings" w:hint="default"/>
+        <w:sz w:val="20"/>
+      </w:rPr>
+    </w:lvl>
+    <w:lvl w:ilvl="8" w:tentative="1">
+      <w:start w:val="1"/>
+      <w:numFmt w:val="bullet"/>
+      <w:lvlText w:val=""/>
+      <w:lvlJc w:val="left"/>
+      <w:pPr>
+        <w:tabs>
+          <w:tab w:val="num" w:pos="6480"/>
+        </w:tabs>
+        <w:ind w:left="6480" w:hanging="360"/>
+      </w:pPr>
+      <w:rPr>
+        <w:rFonts w:ascii="Wingdings" w:hAnsi="Wingdings" w:hint="default"/>
+        <w:sz w:val="20"/>
+      </w:rPr>
+    </w:lvl>
+  </w:abstractNum>
+  <w:abstractNum w:abstractNumId="4" w15:restartNumberingAfterBreak="0">
+    <w:nsid w:val="66D83E5D"/>
+    <w:multiLevelType w:val="multilevel"/>
+    <w:tmpl w:val="5E06915E"/>
+    <w:lvl w:ilvl="0">
+      <w:start w:val="1"/>
+      <w:numFmt w:val="bullet"/>
+      <w:lvlText w:val=""/>
+      <w:lvlJc w:val="left"/>
+      <w:pPr>
+        <w:tabs>
+          <w:tab w:val="num" w:pos="720"/>
+        </w:tabs>
+        <w:ind w:left="720" w:hanging="360"/>
+      </w:pPr>
+      <w:rPr>
+        <w:rFonts w:ascii="Symbol" w:hAnsi="Symbol" w:hint="default"/>
+        <w:sz w:val="20"/>
+      </w:rPr>
+    </w:lvl>
+    <w:lvl w:ilvl="1" w:tentative="1">
+      <w:start w:val="1"/>
+      <w:numFmt w:val="bullet"/>
+      <w:lvlText w:val="o"/>
+      <w:lvlJc w:val="left"/>
+      <w:pPr>
+        <w:tabs>
+          <w:tab w:val="num" w:pos="1440"/>
+        </w:tabs>
+        <w:ind w:left="1440" w:hanging="360"/>
+      </w:pPr>
+      <w:rPr>
+        <w:rFonts w:ascii="Courier New" w:hAnsi="Courier New" w:hint="default"/>
+        <w:sz w:val="20"/>
+      </w:rPr>
+    </w:lvl>
+    <w:lvl w:ilvl="2" w:tentative="1">
+      <w:start w:val="1"/>
+      <w:numFmt w:val="bullet"/>
+      <w:lvlText w:val=""/>
+      <w:lvlJc w:val="left"/>
+      <w:pPr>
+        <w:tabs>
+          <w:tab w:val="num" w:pos="2160"/>
+        </w:tabs>
+        <w:ind w:left="2160" w:hanging="360"/>
+      </w:pPr>
+      <w:rPr>
+        <w:rFonts w:ascii="Wingdings" w:hAnsi="Wingdings" w:hint="default"/>
+        <w:sz w:val="20"/>
+      </w:rPr>
+    </w:lvl>
+    <w:lvl w:ilvl="3" w:tentative="1">
+      <w:start w:val="1"/>
+      <w:numFmt w:val="bullet"/>
+      <w:lvlText w:val=""/>
+      <w:lvlJc w:val="left"/>
+      <w:pPr>
+        <w:tabs>
+          <w:tab w:val="num" w:pos="2880"/>
+        </w:tabs>
+        <w:ind w:left="2880" w:hanging="360"/>
+      </w:pPr>
+      <w:rPr>
+        <w:rFonts w:ascii="Wingdings" w:hAnsi="Wingdings" w:hint="default"/>
+        <w:sz w:val="20"/>
+      </w:rPr>
+    </w:lvl>
+    <w:lvl w:ilvl="4" w:tentative="1">
+      <w:start w:val="1"/>
+      <w:numFmt w:val="bullet"/>
+      <w:lvlText w:val=""/>
+      <w:lvlJc w:val="left"/>
+      <w:pPr>
+        <w:tabs>
+          <w:tab w:val="num" w:pos="3600"/>
+        </w:tabs>
+        <w:ind w:left="3600" w:hanging="360"/>
+      </w:pPr>
+      <w:rPr>
+        <w:rFonts w:ascii="Wingdings" w:hAnsi="Wingdings" w:hint="default"/>
+        <w:sz w:val="20"/>
+      </w:rPr>
+    </w:lvl>
+    <w:lvl w:ilvl="5" w:tentative="1">
+      <w:start w:val="1"/>
+      <w:numFmt w:val="bullet"/>
+      <w:lvlText w:val=""/>
+      <w:lvlJc w:val="left"/>
+      <w:pPr>
+        <w:tabs>
+          <w:tab w:val="num" w:pos="4320"/>
+        </w:tabs>
+        <w:ind w:left="4320" w:hanging="360"/>
+      </w:pPr>
+      <w:rPr>
+        <w:rFonts w:ascii="Wingdings" w:hAnsi="Wingdings" w:hint="default"/>
+        <w:sz w:val="20"/>
+      </w:rPr>
+    </w:lvl>
+    <w:lvl w:ilvl="6" w:tentative="1">
+      <w:start w:val="1"/>
+      <w:numFmt w:val="bullet"/>
+      <w:lvlText w:val=""/>
+      <w:lvlJc w:val="left"/>
+      <w:pPr>
+        <w:tabs>
+          <w:tab w:val="num" w:pos="5040"/>
+        </w:tabs>
+        <w:ind w:left="5040" w:hanging="360"/>
+      </w:pPr>
+      <w:rPr>
+        <w:rFonts w:ascii="Wingdings" w:hAnsi="Wingdings" w:hint="default"/>
+        <w:sz w:val="20"/>
+      </w:rPr>
+    </w:lvl>
+    <w:lvl w:ilvl="7" w:tentative="1">
+      <w:start w:val="1"/>
+      <w:numFmt w:val="bullet"/>
+      <w:lvlText w:val=""/>
+      <w:lvlJc w:val="left"/>
+      <w:pPr>
+        <w:tabs>
+          <w:tab w:val="num" w:pos="5760"/>
+        </w:tabs>
+        <w:ind w:left="5760" w:hanging="360"/>
+      </w:pPr>
+      <w:rPr>
+        <w:rFonts w:ascii="Wingdings" w:hAnsi="Wingdings" w:hint="default"/>
+        <w:sz w:val="20"/>
+      </w:rPr>
+    </w:lvl>
+    <w:lvl w:ilvl="8" w:tentative="1">
+      <w:start w:val="1"/>
+      <w:numFmt w:val="bullet"/>
+      <w:lvlText w:val=""/>
+      <w:lvlJc w:val="left"/>
+      <w:pPr>
+        <w:tabs>
+          <w:tab w:val="num" w:pos="6480"/>
+        </w:tabs>
+        <w:ind w:left="6480" w:hanging="360"/>
+      </w:pPr>
+      <w:rPr>
+        <w:rFonts w:ascii="Wingdings" w:hAnsi="Wingdings" w:hint="default"/>
+        <w:sz w:val="20"/>
+      </w:rPr>
+    </w:lvl>
+  </w:abstractNum>
+  <w:num w:numId="1" w16cid:durableId="519314913">
+    <w:abstractNumId w:val="4"/>
+  </w:num>
+  <w:num w:numId="2" w16cid:durableId="1477333500">
+    <w:abstractNumId w:val="0"/>
+  </w:num>
+  <w:num w:numId="3" w16cid:durableId="1360014235">
+    <w:abstractNumId w:val="3"/>
+  </w:num>
+  <w:num w:numId="4" w16cid:durableId="1529829338">
+    <w:abstractNumId w:val="1"/>
+  </w:num>
+  <w:num w:numId="5" w16cid:durableId="901912478">
+    <w:abstractNumId w:val="2"/>
+  </w:num>
+</w:numbering>
 </file>
 
 <file path=word/styles.xml><?xml version="1.0" encoding="utf-8"?>
@@ -447,6 +2768,7 @@
   <w:style w:type="paragraph" w:default="1" w:styleId="Normal">
     <w:name w:val="Normal"/>
     <w:qFormat/>
+    <w:rsid w:val="00D61BB9"/>
     <w:rPr>
       <w:lang w:val="es-CR"/>
     </w:rPr>
@@ -653,7 +2975,6 @@
   <w:style w:type="character" w:default="1" w:styleId="DefaultParagraphFont">
     <w:name w:val="Default Paragraph Font"/>
     <w:uiPriority w:val="1"/>
-    <w:semiHidden/>
     <w:unhideWhenUsed/>
   </w:style>
   <w:style w:type="table" w:default="1" w:styleId="TableNormal">
@@ -980,6 +3301,29 @@
       <w:spacing w:val="5"/>
     </w:rPr>
   </w:style>
+  <w:style w:type="character" w:styleId="Hyperlink">
+    <w:name w:val="Hyperlink"/>
+    <w:basedOn w:val="DefaultParagraphFont"/>
+    <w:uiPriority w:val="99"/>
+    <w:unhideWhenUsed/>
+    <w:rsid w:val="00A2732D"/>
+    <w:rPr>
+      <w:color w:val="467886" w:themeColor="hyperlink"/>
+      <w:u w:val="single"/>
+    </w:rPr>
+  </w:style>
+  <w:style w:type="character" w:styleId="UnresolvedMention">
+    <w:name w:val="Unresolved Mention"/>
+    <w:basedOn w:val="DefaultParagraphFont"/>
+    <w:uiPriority w:val="99"/>
+    <w:semiHidden/>
+    <w:unhideWhenUsed/>
+    <w:rsid w:val="00A2732D"/>
+    <w:rPr>
+      <w:color w:val="605E5C"/>
+      <w:shd w:val="clear" w:color="auto" w:fill="E1DFDD"/>
+    </w:rPr>
+  </w:style>
 </w:styles>
 </file>
 

</xml_diff>